<commit_message>
Alcune revisioni Problem Statement
</commit_message>
<xml_diff>
--- a/Derivelables/ProblemStatement_UniDates.docx
+++ b/Derivelables/ProblemStatement_UniDates.docx
@@ -83,7 +83,43 @@
         <w:rPr>
           <w:highlight w:val="white"/>
         </w:rPr>
-        <w:t xml:space="preserve"> ed i modi di interagire tra le persone sono cambiati radicalmente rispetto al passato. In pochi millisecondi riusciamo a metterci in contatto con persone che abitano in un continente o emisfero diverso; si riescono ad abbattere anche le barriere linguistiche attraverso l’uso di siti o applicazioni di traduzione istantanea. La connessione costante a internet permette quindi, di usufruire di un’infinità di servizi direttamente dal cellulare o dal proprio Personal Computer, in ogni momento e ovunque ci si trovi.</w:t>
+        <w:t xml:space="preserve"> ed i modi di interagire tra le persone sono cambiati radicalmente rispetto al passato. In pochi millisecondi riusciamo a metterci in contatto con persone che abitano in un continente o emisfero diverso; si riescono </w:t>
+      </w:r>
+      <w:r>
+        <w:rPr>
+          <w:highlight w:val="white"/>
+        </w:rPr>
+        <w:t>inoltre</w:t>
+      </w:r>
+      <w:r>
+        <w:rPr>
+          <w:highlight w:val="white"/>
+        </w:rPr>
+        <w:t xml:space="preserve"> </w:t>
+      </w:r>
+      <w:r>
+        <w:rPr>
+          <w:highlight w:val="white"/>
+        </w:rPr>
+        <w:t>ad</w:t>
+      </w:r>
+      <w:r>
+        <w:rPr>
+          <w:highlight w:val="white"/>
+        </w:rPr>
+        <w:t xml:space="preserve"> abbattere</w:t>
+      </w:r>
+      <w:r>
+        <w:rPr>
+          <w:highlight w:val="white"/>
+        </w:rPr>
+        <w:t xml:space="preserve"> </w:t>
+      </w:r>
+      <w:r>
+        <w:rPr>
+          <w:highlight w:val="white"/>
+        </w:rPr>
+        <w:t>le barriere linguistiche attraverso l’uso di siti o applicazioni di traduzione istantanea. La connessione costante a internet permette quindi, di usufruire di un’infinità di servizi direttamente dal cellulare o dal proprio Personal Computer, in ogni momento e ovunque ci si trovi.</w:t>
       </w:r>
     </w:p>
     <w:p>
@@ -97,56 +133,63 @@
         <w:rPr>
           <w:highlight w:val="white"/>
         </w:rPr>
-        <w:t xml:space="preserve">Ad entrare nella grande famiglia dei servizi offerti da Internet, vi sono le Dating App: Applicazioni e Siti Web che permettono ai propri utenti di fare nuove conoscenze per avventure occasionali o ricercare “la propria anima gemella”. E qui entra in gioco “UniDates”, una web-app interamente pensata per gli studenti universitari, e tutti coloro che vivono nell’ambiente universitario. “UniDates” infatti </w:t>
+        <w:t xml:space="preserve">Ad entrare nella grande famiglia dei servizi offerti da Internet, vi sono le Dating App: Applicazioni e Siti Web che permettono ai propri utenti di fare nuove conoscenze per avventure occasionali o ricercare “la propria anima gemella”. E qui entra in gioco “UniDates”, una web-app interamente pensata per gli studenti </w:t>
       </w:r>
       <w:r>
         <w:rPr>
           <w:highlight w:val="white"/>
         </w:rPr>
-        <w:t>darà</w:t>
+        <w:t xml:space="preserve">dell’università degli studi di Salerno. </w:t>
       </w:r>
       <w:r>
         <w:rPr>
           <w:highlight w:val="white"/>
         </w:rPr>
-        <w:t xml:space="preserve"> la </w:t>
-      </w:r>
+        <w:t>“</w:t>
+      </w:r>
+      <w:proofErr w:type="spellStart"/>
       <w:r>
         <w:rPr>
           <w:highlight w:val="white"/>
         </w:rPr>
-        <w:t>possibilità</w:t>
-      </w:r>
+        <w:t>UniDates</w:t>
+      </w:r>
+      <w:proofErr w:type="spellEnd"/>
       <w:r>
         <w:rPr>
           <w:highlight w:val="white"/>
         </w:rPr>
-        <w:t xml:space="preserve"> di inserire il proprio Ateneo di appartenenza </w:t>
-      </w:r>
-      <w:r>
-        <w:rPr>
-          <w:b/>
+        <w:t>”</w:t>
+      </w:r>
+      <w:r>
+        <w:rPr>
           <w:highlight w:val="white"/>
         </w:rPr>
-        <w:t xml:space="preserve">(da rivedere) </w:t>
+        <w:t xml:space="preserve"> </w:t>
       </w:r>
       <w:r>
         <w:rPr>
           <w:highlight w:val="white"/>
         </w:rPr>
-        <w:t xml:space="preserve">e </w:t>
+        <w:t>metterà</w:t>
       </w:r>
       <w:r>
         <w:rPr>
           <w:highlight w:val="white"/>
         </w:rPr>
-        <w:t>metterà</w:t>
+        <w:t xml:space="preserve"> in contatto </w:t>
       </w:r>
       <w:r>
         <w:rPr>
           <w:highlight w:val="white"/>
         </w:rPr>
-        <w:t xml:space="preserve"> in contatto ragazzi e ragazze, che condividono </w:t>
+        <w:t>studenti e studentesse</w:t>
+      </w:r>
+      <w:r>
+        <w:rPr>
+          <w:highlight w:val="white"/>
+        </w:rPr>
+        <w:t xml:space="preserve">, che condividono </w:t>
       </w:r>
       <w:r>
         <w:rPr>
@@ -312,7 +355,21 @@
         <w:t>password: email</w:t>
       </w:r>
       <w:r>
-        <w:t xml:space="preserve"> = “adelefasulo99@studenti.uniboh,com”,password = “Deline/-0”,una volta inseriti i propri dati verrà indirizzata ad una pagina personale in cui inserirà dettagli personali </w:t>
+        <w:t xml:space="preserve"> = “adelefasulo99@studenti.un</w:t>
+      </w:r>
+      <w:r>
+        <w:t>isa.it</w:t>
+      </w:r>
+      <w:r>
+        <w:t>”,password = “</w:t>
+      </w:r>
+      <w:proofErr w:type="spellStart"/>
+      <w:r>
+        <w:t>Deline</w:t>
+      </w:r>
+      <w:proofErr w:type="spellEnd"/>
+      <w:r>
+        <w:t xml:space="preserve">/-0”,una volta inseriti i propri dati verrà indirizzata ad una pagina personale in cui inserirà dettagli personali </w:t>
       </w:r>
       <w:r>
         <w:t>come: città</w:t>
@@ -333,18 +390,21 @@
         <w:t xml:space="preserve"> = “1,67”, colore occhi = “azzurri”, colore capelli = “biondi”. Adele una volta registrata viene rimandata alla pagina di login dove andrà ad inserire la propria </w:t>
       </w:r>
       <w:r>
-        <w:t>password: ”Deline</w:t>
-      </w:r>
-      <w:r>
-        <w:t xml:space="preserve">/-0” </w:t>
-      </w:r>
-      <w:proofErr w:type="gramStart"/>
-      <w:r>
-        <w:t>e</w:t>
-      </w:r>
-      <w:proofErr w:type="gramEnd"/>
-      <w:r>
-        <w:t xml:space="preserve"> email:”adelefasulo99@studenti.uniboh”,conferma il modulo e verrà reindirizzata alla propria home.</w:t>
+        <w:t>password: ”</w:t>
+      </w:r>
+      <w:proofErr w:type="spellStart"/>
+      <w:r>
+        <w:t>Deline</w:t>
+      </w:r>
+      <w:proofErr w:type="spellEnd"/>
+      <w:r>
+        <w:t>/-0” e email:”adelefasulo99@studenti.un</w:t>
+      </w:r>
+      <w:r>
+        <w:t>isa.it</w:t>
+      </w:r>
+      <w:r>
+        <w:t>”,conferma il modulo e verrà reindirizzata alla propria home.</w:t>
       </w:r>
     </w:p>
     <w:p>
@@ -378,42 +438,35 @@
         <w:ind w:left="1440"/>
       </w:pPr>
       <w:r>
-        <w:t xml:space="preserve">Adele nella propria home si ritroverà a scorrere in questa pagina visualizzando foto di altri utenti con le quali potrà interagire; le foto dovranno rispettare le preferenze inserite dall’utente. La visualizzazione sarà dovuta </w:t>
+        <w:t xml:space="preserve">Adele nella propria home si ritroverà a scorrere in questa pagina visualizzando foto di altri utenti con le quali potrà interagire; le foto dovranno rispettare le preferenze inserite dall’utente. La visualizzazione sarà dovuta grazie alle foto che descrivono ogni singolo profilo mentre l’interazione </w:t>
       </w:r>
       <w:r>
         <w:lastRenderedPageBreak/>
-        <w:t xml:space="preserve">grazie alle foto che descrivono ogni singolo profilo mentre l’interazione avverrà attraverso un feedback ad una determinata foto tramite un “mi piace”. La home di Adele avrà un numero limitato di foto da visualizzare e con cui interagire, in questo caso </w:t>
-      </w:r>
-      <w:proofErr w:type="gramStart"/>
-      <w:r>
-        <w:t>100</w:t>
-      </w:r>
-      <w:proofErr w:type="gramEnd"/>
+        <w:t xml:space="preserve">avverrà attraverso un feedback ad una determinata foto tramite un “mi piace”. La home di Adele avrà un numero limitato di foto da visualizzare e con cui interagire, in questo caso 100 </w:t>
+      </w:r>
+      <w:r>
+        <w:t>foto, che</w:t>
+      </w:r>
+      <w:r>
+        <w:t xml:space="preserve"> appartengono ad altri </w:t>
+      </w:r>
+      <w:r>
+        <w:t>utenti. Una</w:t>
+      </w:r>
+      <w:r>
+        <w:t xml:space="preserve"> volta esaurite le foto da visualizzare la nostra web-app avviserà Adele con un messaggio dicendole di tornare sulla piattaforma dopo </w:t>
+      </w:r>
+      <w:r>
+        <w:t>3</w:t>
+      </w:r>
       <w:r>
         <w:t xml:space="preserve"> </w:t>
       </w:r>
       <w:r>
-        <w:t>foto, che</w:t>
-      </w:r>
-      <w:r>
-        <w:t xml:space="preserve"> appartengono ad altri </w:t>
-      </w:r>
-      <w:r>
-        <w:t>utenti. Una</w:t>
-      </w:r>
-      <w:r>
-        <w:t xml:space="preserve"> volta esaurite le foto da visualizzare la nostra web-app avviserà Adele con un messaggio dicendole di tornare sulla piattaforma dopo </w:t>
-      </w:r>
-      <w:r>
-        <w:rPr>
-          <w:b/>
-          <w:sz w:val="26"/>
-          <w:szCs w:val="26"/>
-        </w:rPr>
-        <w:t xml:space="preserve">numero indefinito </w:t>
-      </w:r>
-      <w:r>
-        <w:t>ore.</w:t>
+        <w:t>ore</w:t>
+      </w:r>
+      <w:r>
+        <w:t>.</w:t>
       </w:r>
     </w:p>
     <w:p>
@@ -465,15 +518,7 @@
         <w:t>FindYourMatch</w:t>
       </w:r>
       <w:r>
-        <w:t xml:space="preserve">” allo scattare della mezzanotte del giorno successivo. (Francesco quindi chiuderà la finestra e arriverà nella sua sezione notifiche </w:t>
-      </w:r>
-      <w:proofErr w:type="gramStart"/>
-      <w:r>
-        <w:t>2</w:t>
-      </w:r>
-      <w:proofErr w:type="gramEnd"/>
-      <w:r>
-        <w:t xml:space="preserve"> match riguardanti  i “mi piace” messi precedentemente). </w:t>
+        <w:t xml:space="preserve">” allo scattare della mezzanotte del giorno successivo. (Francesco quindi chiuderà la finestra e arriverà nella sua sezione notifiche 2 match riguardanti  i “mi piace” messi precedentemente). </w:t>
       </w:r>
     </w:p>
     <w:p>
@@ -597,15 +642,7 @@
         <w:ind w:left="1440"/>
       </w:pPr>
       <w:r>
-        <w:t xml:space="preserve">Giada viene a sapere, da un suo amico di facoltà, che il ragazzo che le interessa particolarmente è iscritto ad UniDates e quindi, essendo molto timida si precipita sulla web-app su cui è registrata, decide di cercare attraverso la barra di Ricerca, in alto presente nella sua home, il ragazzo che le interessava. Giada quindi inserisce </w:t>
-      </w:r>
-      <w:proofErr w:type="gramStart"/>
-      <w:r>
-        <w:t>l’email</w:t>
-      </w:r>
-      <w:proofErr w:type="gramEnd"/>
-      <w:r>
-        <w:t>, fornitale dall’amico, nella barra di Ricerca e come risultato ottiene il profilo del ragazzo che cercava, quindi successivamente preme sul suo nome e passa alla visualizzazione suo profilo.</w:t>
+        <w:t>Giada viene a sapere, da un suo amico di facoltà, che il ragazzo che le interessa particolarmente è iscritto ad UniDates e quindi, essendo molto timida si precipita sulla web-app su cui è registrata, decide di cercare attraverso la barra di Ricerca, in alto presente nella sua home, il ragazzo che le interessava. Giada quindi inserisce l’email, fornitale dall’amico, nella barra di Ricerca e come risultato ottiene il profilo del ragazzo che cercava, quindi successivamente preme sul suo nome e passa alla visualizzazione suo profilo.</w:t>
       </w:r>
     </w:p>
     <w:p>
@@ -631,6 +668,7 @@
           <w:sz w:val="24"/>
           <w:szCs w:val="24"/>
         </w:rPr>
+        <w:lastRenderedPageBreak/>
         <w:t>Un utente riceve un “match” e può iniziare la conversazione con un altro utente</w:t>
       </w:r>
     </w:p>
@@ -648,38 +686,17 @@
       </w:r>
       <w:r>
         <w:tab/>
-        <w:t xml:space="preserve">utente registrato effettua il login entra nella sezione notifiche dove compare la notifica “hai ricevuto un nuovo match” e vede che Giada ha ricambiato il “mi piace” ad una foto, apre il profilo e vede sotto la foto profilo </w:t>
-      </w:r>
-      <w:proofErr w:type="gramStart"/>
-      <w:r>
-        <w:t>l’email</w:t>
-      </w:r>
-      <w:proofErr w:type="gramEnd"/>
-      <w:r>
-        <w:t>, che è visibile dopo il match, e il tasto “Comincia una chat” per avviare una conversazione in tempo reale, quindi decide di iniziare una conversazione con Giada.</w:t>
+        <w:t>utente registrato effettua il login entra nella sezione notifiche dove compare la notifica “hai ricevuto un nuovo match” e vede che Giada ha ricambiato il “mi piace” ad una foto, apre il profilo e vede sotto la foto profilo l’email, che è visibile dopo il match, e il tasto “Comincia una chat” per avviare una conversazione in tempo reale, quindi decide di iniziare una conversazione con Giada.</w:t>
       </w:r>
     </w:p>
     <w:p>
       <w:pPr>
         <w:spacing w:before="240" w:after="240"/>
-        <w:ind w:left="1440"/>
-        <w:rPr>
-          <w:sz w:val="24"/>
-          <w:szCs w:val="24"/>
-        </w:rPr>
-      </w:pPr>
-      <w:r>
-        <w:br/>
-      </w:r>
-    </w:p>
-    <w:p>
-      <w:pPr>
-        <w:spacing w:before="240" w:after="240"/>
-        <w:ind w:left="1440"/>
-      </w:pPr>
-      <w:r>
-        <w:t xml:space="preserve"> </w:t>
-      </w:r>
+        <w:rPr>
+          <w:sz w:val="24"/>
+          <w:szCs w:val="24"/>
+        </w:rPr>
+      </w:pPr>
     </w:p>
     <w:p>
       <w:pPr>
@@ -710,15 +727,7 @@
         <w:ind w:left="1440"/>
       </w:pPr>
       <w:r>
-        <w:t xml:space="preserve">Un moderatore Paolo accede alla nostra dates app attraverso la pagina di login inserendo i campi </w:t>
-      </w:r>
-      <w:proofErr w:type="gramStart"/>
-      <w:r>
-        <w:t>email</w:t>
-      </w:r>
-      <w:proofErr w:type="gramEnd"/>
-      <w:r>
-        <w:t xml:space="preserve"> = “</w:t>
+        <w:t>Un moderatore Paolo accede alla nostra dates app attraverso la pagina di login inserendo i campi email = “</w:t>
       </w:r>
       <w:r>
         <w:rPr>
@@ -931,6 +940,7 @@
           <w:sz w:val="26"/>
           <w:szCs w:val="26"/>
         </w:rPr>
+        <w:lastRenderedPageBreak/>
         <w:t>Requisiti funzionali</w:t>
       </w:r>
     </w:p>
@@ -1123,17 +1133,8 @@
           <w:sz w:val="24"/>
           <w:szCs w:val="24"/>
         </w:rPr>
-        <w:t xml:space="preserve">Ricercare profili attraverso </w:t>
-      </w:r>
-      <w:proofErr w:type="gramStart"/>
-      <w:r>
-        <w:rPr>
-          <w:sz w:val="24"/>
-          <w:szCs w:val="24"/>
-        </w:rPr>
-        <w:t>l’email</w:t>
-      </w:r>
-      <w:proofErr w:type="gramEnd"/>
+        <w:t>Ricercare profili attraverso l’email</w:t>
+      </w:r>
     </w:p>
     <w:p>
       <w:pPr>
@@ -1506,6 +1507,7 @@
           <w:sz w:val="28"/>
           <w:szCs w:val="28"/>
         </w:rPr>
+        <w:lastRenderedPageBreak/>
         <w:t>4.</w:t>
       </w:r>
       <w:r>
@@ -1596,17 +1598,57 @@
     <w:p>
       <w:pPr>
         <w:ind w:left="720"/>
-      </w:pPr>
-      <w:r>
-        <w:t>4. Requirements Analysis Document: 13 novembre 2020</w:t>
+        <w:rPr>
+          <w:lang w:val="en-GB"/>
+        </w:rPr>
+      </w:pPr>
+      <w:r>
+        <w:rPr>
+          <w:lang w:val="en-GB"/>
+        </w:rPr>
+        <w:t xml:space="preserve">4. Requirements Analysis Document: 13 </w:t>
+      </w:r>
+      <w:proofErr w:type="spellStart"/>
+      <w:r>
+        <w:rPr>
+          <w:lang w:val="en-GB"/>
+        </w:rPr>
+        <w:t>novembre</w:t>
+      </w:r>
+      <w:proofErr w:type="spellEnd"/>
+      <w:r>
+        <w:rPr>
+          <w:lang w:val="en-GB"/>
+        </w:rPr>
+        <w:t xml:space="preserve"> 2020</w:t>
       </w:r>
     </w:p>
     <w:p>
       <w:pPr>
         <w:ind w:left="720"/>
-      </w:pPr>
-      <w:r>
-        <w:t>5. System Design Document: 27 novembre 2020</w:t>
+        <w:rPr>
+          <w:lang w:val="en-GB"/>
+        </w:rPr>
+      </w:pPr>
+      <w:r>
+        <w:rPr>
+          <w:lang w:val="en-GB"/>
+        </w:rPr>
+        <w:t xml:space="preserve">5. System Design Document: 27 </w:t>
+      </w:r>
+      <w:proofErr w:type="spellStart"/>
+      <w:r>
+        <w:rPr>
+          <w:lang w:val="en-GB"/>
+        </w:rPr>
+        <w:t>novembre</w:t>
+      </w:r>
+      <w:proofErr w:type="spellEnd"/>
+      <w:r>
+        <w:rPr>
+          <w:lang w:val="en-GB"/>
+        </w:rPr>
+        <w:t xml:space="preserve"> 2020</w:t>
       </w:r>
     </w:p>
     <w:p>
@@ -1674,15 +1716,7 @@
         <w:t>sarà</w:t>
       </w:r>
       <w:r>
-        <w:t xml:space="preserve"> adatta a qualsiasi </w:t>
-      </w:r>
-      <w:proofErr w:type="gramStart"/>
-      <w:r>
-        <w:t>device</w:t>
-      </w:r>
-      <w:proofErr w:type="gramEnd"/>
-      <w:r>
-        <w:t>.</w:t>
+        <w:t xml:space="preserve"> adatta a qualsiasi device.</w:t>
       </w:r>
     </w:p>
     <w:p>

</xml_diff>